<commit_message>
add: added resume for C2SMART Intern, IT Support Technician, Sentry.io, and IntellectsoftLLC.
</commit_message>
<xml_diff>
--- a/2023/softwareEngineer/Sentry/resumeSentry.docx
+++ b/2023/softwareEngineer/Sentry/resumeSentry.docx
@@ -621,6 +621,8 @@
           <w:szCs w:val="19"/>
         </w:rPr>
       </w:pPr>
+      <w:bookmarkStart w:id="0" w:name="OLE_LINK1"/>
+      <w:bookmarkStart w:id="1" w:name="OLE_LINK2"/>
       <w:r>
         <w:rPr>
           <w:rFonts w:ascii="Times New Roman" w:hAnsi="Times New Roman" w:cs="Times New Roman"/>
@@ -2963,6 +2965,8 @@
         <w:t>Established a CNN-RNN hybrid model that processes spatial and temporal signals as the baseline for the dataset.</w:t>
       </w:r>
     </w:p>
+    <w:bookmarkEnd w:id="0"/>
+    <w:bookmarkEnd w:id="1"/>
     <w:p>
       <w:pPr>
         <w:pBdr>
@@ -5558,28 +5562,28 @@
 </file>
 
 <file path=customXml/item1.xml><?xml version="1.0" encoding="utf-8"?>
+<b:Sources xmlns:b="http://schemas.openxmlformats.org/officeDocument/2006/bibliography" xmlns="http://schemas.openxmlformats.org/officeDocument/2006/bibliography" SelectedStyle="\APASixthEditionOfficeOnline.xsl" StyleName="APA" Version="6"/>
+</file>
+
+<file path=customXml/item2.xml><?xml version="1.0" encoding="utf-8"?>
 <go:gDocsCustomXmlDataStorage xmlns:go="http://customooxmlschemas.google.com/" xmlns:r="http://schemas.openxmlformats.org/officeDocument/2006/relationships">
   <go:docsCustomData xmlns:go="http://customooxmlschemas.google.com/" roundtripDataSignature="AMtx7mgsblla5QjIazlbo+W5t2A8PpiNqg==">AMUW2mVDiDQI7CrcLFWoUgVMxcoqBgykbbs9JtjUhHcd0aORu6vnbqJ2HB4Ptxo+6hAIhEjgv6TjnE6yXEmUlFmOXJaMEDZWxd9Zh/8Ep1aOwRpk9iPfYPI5wybORph33xgrPJnlZDo5</go:docsCustomData>
 </go:gDocsCustomXmlDataStorage>
 </file>
 
-<file path=customXml/item2.xml><?xml version="1.0" encoding="utf-8"?>
-<b:Sources xmlns:b="http://schemas.openxmlformats.org/officeDocument/2006/bibliography" xmlns="http://schemas.openxmlformats.org/officeDocument/2006/bibliography" SelectedStyle="\APASixthEditionOfficeOnline.xsl" StyleName="APA" Version="6"/>
+<file path=customXml/itemProps1.xml><?xml version="1.0" encoding="utf-8"?>
+<ds:datastoreItem xmlns:ds="http://schemas.openxmlformats.org/officeDocument/2006/customXml" ds:itemID="{26F5E3C9-C90C-4EFA-A655-974A79FADE37}">
+  <ds:schemaRefs>
+    <ds:schemaRef ds:uri="http://schemas.openxmlformats.org/officeDocument/2006/bibliography"/>
+  </ds:schemaRefs>
+</ds:datastoreItem>
 </file>
 
-<file path=customXml/itemProps1.xml><?xml version="1.0" encoding="utf-8"?>
+<file path=customXml/itemProps2.xml><?xml version="1.0" encoding="utf-8"?>
 <ds:datastoreItem xmlns:ds="http://schemas.openxmlformats.org/officeDocument/2006/customXml" ds:itemID="{11111111-1234-1234-1234-123412341234}">
   <ds:schemaRefs>
     <ds:schemaRef ds:uri="http://customooxmlschemas.google.com/"/>
     <ds:schemaRef ds:uri="http://schemas.openxmlformats.org/officeDocument/2006/relationships"/>
   </ds:schemaRefs>
 </ds:datastoreItem>
-</file>
-
-<file path=customXml/itemProps2.xml><?xml version="1.0" encoding="utf-8"?>
-<ds:datastoreItem xmlns:ds="http://schemas.openxmlformats.org/officeDocument/2006/customXml" ds:itemID="{26F5E3C9-C90C-4EFA-A655-974A79FADE37}">
-  <ds:schemaRefs>
-    <ds:schemaRef ds:uri="http://schemas.openxmlformats.org/officeDocument/2006/bibliography"/>
-  </ds:schemaRefs>
-</ds:datastoreItem>
 </file>
</xml_diff>

<commit_message>
update: updated resumeBase.docx for software engineer jobs
</commit_message>
<xml_diff>
--- a/2023/softwareEngineer/Sentry/resumeSentry.docx
+++ b/2023/softwareEngineer/Sentry/resumeSentry.docx
@@ -43,6 +43,7 @@
           <w:bCs/>
           <w:sz w:val="19"/>
           <w:szCs w:val="19"/>
+          <w:u w:val="single"/>
         </w:rPr>
         <w:t>New York University</w:t>
       </w:r>
@@ -189,6 +190,7 @@
           <w:bCs/>
           <w:sz w:val="19"/>
           <w:szCs w:val="19"/>
+          <w:u w:val="single"/>
         </w:rPr>
         <w:t>New York University</w:t>
       </w:r>
@@ -198,7 +200,15 @@
           <w:sz w:val="19"/>
           <w:szCs w:val="19"/>
         </w:rPr>
-        <w:t xml:space="preserve">, NYU Shanghai                                                                          </w:t>
+        <w:t>, NYU Shanghai</w:t>
+      </w:r>
+      <w:r>
+        <w:rPr>
+          <w:rFonts w:ascii="Times New Roman" w:hAnsi="Times New Roman" w:cs="Times New Roman"/>
+          <w:sz w:val="19"/>
+          <w:szCs w:val="19"/>
+        </w:rPr>
+        <w:t xml:space="preserve">                                                                          </w:t>
       </w:r>
       <w:r>
         <w:rPr>
@@ -659,6 +669,7 @@
           <w:bCs/>
           <w:sz w:val="19"/>
           <w:szCs w:val="19"/>
+          <w:u w:val="single"/>
         </w:rPr>
         <w:t>eBay Inc.</w:t>
       </w:r>
@@ -989,7 +1000,63 @@
           <w:sz w:val="19"/>
           <w:szCs w:val="19"/>
         </w:rPr>
-        <w:t>Updated the dashboard periodically to cater to different needs, serving a team of over 60 infrastructure engineers.</w:t>
+        <w:t xml:space="preserve">Updated the dashboard periodically to cater to different needs, serving </w:t>
+      </w:r>
+      <w:r>
+        <w:rPr>
+          <w:rFonts w:ascii="Times New Roman" w:hAnsi="Times New Roman" w:cs="Times New Roman" w:hint="eastAsia"/>
+          <w:sz w:val="19"/>
+          <w:szCs w:val="19"/>
+        </w:rPr>
+        <w:t>over</w:t>
+      </w:r>
+      <w:r>
+        <w:rPr>
+          <w:rFonts w:ascii="Times New Roman" w:hAnsi="Times New Roman" w:cs="Times New Roman"/>
+          <w:sz w:val="19"/>
+          <w:szCs w:val="19"/>
+        </w:rPr>
+        <w:t xml:space="preserve"> 100 </w:t>
+      </w:r>
+      <w:r>
+        <w:rPr>
+          <w:rFonts w:ascii="Times New Roman" w:hAnsi="Times New Roman" w:cs="Times New Roman" w:hint="eastAsia"/>
+          <w:sz w:val="19"/>
+          <w:szCs w:val="19"/>
+        </w:rPr>
+        <w:t>colleagues</w:t>
+      </w:r>
+      <w:r>
+        <w:rPr>
+          <w:rFonts w:ascii="Times New Roman" w:hAnsi="Times New Roman" w:cs="Times New Roman"/>
+          <w:sz w:val="19"/>
+          <w:szCs w:val="19"/>
+        </w:rPr>
+        <w:t xml:space="preserve"> </w:t>
+      </w:r>
+      <w:r>
+        <w:rPr>
+          <w:rFonts w:ascii="Times New Roman" w:hAnsi="Times New Roman" w:cs="Times New Roman" w:hint="eastAsia"/>
+          <w:sz w:val="19"/>
+          <w:szCs w:val="19"/>
+        </w:rPr>
+        <w:t>at</w:t>
+      </w:r>
+      <w:r>
+        <w:rPr>
+          <w:rFonts w:ascii="Times New Roman" w:hAnsi="Times New Roman" w:cs="Times New Roman"/>
+          <w:sz w:val="19"/>
+          <w:szCs w:val="19"/>
+        </w:rPr>
+        <w:t xml:space="preserve"> infra team</w:t>
+      </w:r>
+      <w:r>
+        <w:rPr>
+          <w:rFonts w:ascii="Times New Roman" w:hAnsi="Times New Roman" w:cs="Times New Roman"/>
+          <w:sz w:val="19"/>
+          <w:szCs w:val="19"/>
+        </w:rPr>
+        <w:t>.</w:t>
       </w:r>
     </w:p>
     <w:p>
@@ -1181,6 +1248,14 @@
           <w:sz w:val="19"/>
           <w:szCs w:val="19"/>
         </w:rPr>
+        <w:t>, enhancing password exchange security for eBay’s entire infrastructure team</w:t>
+      </w:r>
+      <w:r>
+        <w:rPr>
+          <w:rFonts w:ascii="Times New Roman" w:hAnsi="Times New Roman" w:cs="Times New Roman"/>
+          <w:sz w:val="19"/>
+          <w:szCs w:val="19"/>
+        </w:rPr>
         <w:t>.</w:t>
       </w:r>
     </w:p>
@@ -1716,8 +1791,7 @@
           <w:ilvl w:val="1"/>
           <w:numId w:val="13"/>
         </w:numPr>
-        <w:spacing w:after="60"/>
-        <w:ind w:left="360" w:hanging="180"/>
+        <w:ind w:left="362" w:hanging="181"/>
         <w:jc w:val="both"/>
         <w:rPr>
           <w:rFonts w:ascii="Times New Roman" w:hAnsi="Times New Roman" w:cs="Times New Roman"/>
@@ -1758,6 +1832,7 @@
           <w:bCs/>
           <w:sz w:val="19"/>
           <w:szCs w:val="19"/>
+          <w:u w:val="single"/>
         </w:rPr>
         <w:t>Kaizntree Ltd.</w:t>
       </w:r>
@@ -2361,6 +2436,7 @@
           <w:bCs/>
           <w:sz w:val="19"/>
           <w:szCs w:val="19"/>
+          <w:u w:val="single"/>
         </w:rPr>
         <w:t>Few-shot Segmentation with Adaptive Data Augmentation and Cross Attention</w:t>
       </w:r>
@@ -2601,8 +2677,7 @@
           <w:ilvl w:val="0"/>
           <w:numId w:val="13"/>
         </w:numPr>
-        <w:spacing w:after="60"/>
-        <w:ind w:left="180" w:hanging="180"/>
+        <w:ind w:left="181" w:hanging="181"/>
         <w:jc w:val="both"/>
         <w:rPr>
           <w:rFonts w:ascii="Times New Roman" w:hAnsi="Times New Roman" w:cs="Times New Roman"/>
@@ -2675,6 +2750,7 @@
           <w:bCs/>
           <w:sz w:val="19"/>
           <w:szCs w:val="19"/>
+          <w:u w:val="single"/>
         </w:rPr>
         <w:t>Multimodal Online Student Engagement Dataset</w:t>
       </w:r>
@@ -2684,87 +2760,7 @@
           <w:sz w:val="19"/>
           <w:szCs w:val="19"/>
         </w:rPr>
-        <w:t xml:space="preserve"> </w:t>
-      </w:r>
-      <w:r>
-        <w:rPr>
-          <w:rFonts w:ascii="Times New Roman" w:hAnsi="Times New Roman" w:cs="Times New Roman"/>
-          <w:sz w:val="19"/>
-          <w:szCs w:val="19"/>
-        </w:rPr>
-        <w:t xml:space="preserve">             </w:t>
-      </w:r>
-      <w:r>
-        <w:rPr>
-          <w:rFonts w:ascii="Times New Roman" w:hAnsi="Times New Roman" w:cs="Times New Roman"/>
-          <w:sz w:val="19"/>
-          <w:szCs w:val="19"/>
-        </w:rPr>
-        <w:t xml:space="preserve"> </w:t>
-      </w:r>
-      <w:r>
-        <w:rPr>
-          <w:rFonts w:ascii="Times New Roman" w:hAnsi="Times New Roman" w:cs="Times New Roman"/>
-          <w:sz w:val="19"/>
-          <w:szCs w:val="19"/>
-        </w:rPr>
-        <w:t xml:space="preserve">             </w:t>
-      </w:r>
-      <w:r>
-        <w:rPr>
-          <w:rFonts w:ascii="Times New Roman" w:hAnsi="Times New Roman" w:cs="Times New Roman"/>
-          <w:sz w:val="19"/>
-          <w:szCs w:val="19"/>
-        </w:rPr>
-        <w:t xml:space="preserve"> </w:t>
-      </w:r>
-      <w:r>
-        <w:rPr>
-          <w:rFonts w:ascii="Times New Roman" w:hAnsi="Times New Roman" w:cs="Times New Roman"/>
-          <w:sz w:val="19"/>
-          <w:szCs w:val="19"/>
-        </w:rPr>
-        <w:t xml:space="preserve">             </w:t>
-      </w:r>
-      <w:r>
-        <w:rPr>
-          <w:rFonts w:ascii="Times New Roman" w:hAnsi="Times New Roman" w:cs="Times New Roman"/>
-          <w:sz w:val="19"/>
-          <w:szCs w:val="19"/>
-        </w:rPr>
-        <w:t xml:space="preserve"> </w:t>
-      </w:r>
-      <w:r>
-        <w:rPr>
-          <w:rFonts w:ascii="Times New Roman" w:hAnsi="Times New Roman" w:cs="Times New Roman"/>
-          <w:sz w:val="19"/>
-          <w:szCs w:val="19"/>
-        </w:rPr>
-        <w:t xml:space="preserve">             </w:t>
-      </w:r>
-      <w:r>
-        <w:rPr>
-          <w:rFonts w:ascii="Times New Roman" w:hAnsi="Times New Roman" w:cs="Times New Roman"/>
-          <w:sz w:val="19"/>
-          <w:szCs w:val="19"/>
-        </w:rPr>
-        <w:t xml:space="preserve"> </w:t>
-      </w:r>
-      <w:r>
-        <w:rPr>
-          <w:rFonts w:ascii="Times New Roman" w:hAnsi="Times New Roman" w:cs="Times New Roman"/>
-          <w:sz w:val="19"/>
-          <w:szCs w:val="19"/>
-        </w:rPr>
-        <w:t xml:space="preserve">            </w:t>
-      </w:r>
-      <w:r>
-        <w:rPr>
-          <w:rFonts w:ascii="Times New Roman" w:hAnsi="Times New Roman" w:cs="Times New Roman"/>
-          <w:sz w:val="19"/>
-          <w:szCs w:val="19"/>
-        </w:rPr>
-        <w:t xml:space="preserve"> </w:t>
+        <w:t xml:space="preserve">                                                                      </w:t>
       </w:r>
       <w:r>
         <w:rPr>
@@ -3007,6 +3003,35 @@
       <w:r>
         <w:rPr>
           <w:rFonts w:ascii="Times New Roman" w:hAnsi="Times New Roman" w:cs="Times New Roman"/>
+          <w:b/>
+          <w:sz w:val="19"/>
+          <w:szCs w:val="19"/>
+          <w:u w:val="single"/>
+        </w:rPr>
+        <w:t>Steppingstones Shangha</w:t>
+      </w:r>
+      <w:r>
+        <w:rPr>
+          <w:rFonts w:ascii="Times New Roman" w:hAnsi="Times New Roman" w:cs="Times New Roman" w:hint="eastAsia"/>
+          <w:b/>
+          <w:sz w:val="19"/>
+          <w:szCs w:val="19"/>
+          <w:u w:val="single"/>
+        </w:rPr>
+        <w:t>i</w:t>
+      </w:r>
+      <w:r>
+        <w:rPr>
+          <w:rFonts w:ascii="Times New Roman" w:hAnsi="Times New Roman" w:cs="Times New Roman"/>
+          <w:b/>
+          <w:sz w:val="19"/>
+          <w:szCs w:val="19"/>
+        </w:rPr>
+        <w:t xml:space="preserve">, </w:t>
+      </w:r>
+      <w:r>
+        <w:rPr>
+          <w:rFonts w:ascii="Times New Roman" w:hAnsi="Times New Roman" w:cs="Times New Roman"/>
           <w:i/>
           <w:sz w:val="19"/>
           <w:szCs w:val="19"/>
@@ -3025,19 +3050,11 @@
       <w:r>
         <w:rPr>
           <w:rFonts w:ascii="Times New Roman" w:hAnsi="Times New Roman" w:cs="Times New Roman"/>
-          <w:sz w:val="19"/>
-          <w:szCs w:val="19"/>
-        </w:rPr>
-        <w:t xml:space="preserve">, </w:t>
-      </w:r>
-      <w:r>
-        <w:rPr>
-          <w:rFonts w:ascii="Times New Roman" w:hAnsi="Times New Roman" w:cs="Times New Roman"/>
           <w:b/>
           <w:sz w:val="19"/>
           <w:szCs w:val="19"/>
         </w:rPr>
-        <w:t>Steppingstones Shangha</w:t>
+        <w:t xml:space="preserve">            </w:t>
       </w:r>
       <w:r>
         <w:rPr>
@@ -3046,16 +3063,7 @@
           <w:sz w:val="19"/>
           <w:szCs w:val="19"/>
         </w:rPr>
-        <w:t>i</w:t>
-      </w:r>
-      <w:r>
-        <w:rPr>
-          <w:rFonts w:ascii="Times New Roman" w:hAnsi="Times New Roman" w:cs="Times New Roman"/>
-          <w:b/>
-          <w:sz w:val="19"/>
-          <w:szCs w:val="19"/>
-        </w:rPr>
-        <w:t xml:space="preserve">                </w:t>
+        <w:t xml:space="preserve">    </w:t>
       </w:r>
       <w:r>
         <w:rPr>
@@ -3355,6 +3363,7 @@
       <w:ind w:left="187" w:hanging="187"/>
       <w:jc w:val="center"/>
       <w:rPr>
+        <w:rStyle w:val="Hyperlink"/>
         <w:rFonts w:ascii="Times New Roman" w:hAnsi="Times New Roman" w:cs="Times New Roman"/>
         <w:sz w:val="18"/>
         <w:szCs w:val="18"/>
@@ -3403,7 +3412,14 @@
   </w:p>
   <w:p>
     <w:pPr>
-      <w:pStyle w:val="Header"/>
+      <w:ind w:left="187" w:hanging="187"/>
+      <w:jc w:val="center"/>
+      <w:rPr>
+        <w:rFonts w:ascii="Times New Roman" w:hAnsi="Times New Roman" w:cs="Times New Roman"/>
+        <w:sz w:val="11"/>
+        <w:szCs w:val="11"/>
+        <w:lang w:val="de-DE"/>
+      </w:rPr>
     </w:pPr>
   </w:p>
 </w:hdr>
@@ -5562,28 +5578,28 @@
 </file>
 
 <file path=customXml/item1.xml><?xml version="1.0" encoding="utf-8"?>
-<b:Sources xmlns:b="http://schemas.openxmlformats.org/officeDocument/2006/bibliography" xmlns="http://schemas.openxmlformats.org/officeDocument/2006/bibliography" SelectedStyle="\APASixthEditionOfficeOnline.xsl" StyleName="APA" Version="6"/>
-</file>
-
-<file path=customXml/item2.xml><?xml version="1.0" encoding="utf-8"?>
 <go:gDocsCustomXmlDataStorage xmlns:go="http://customooxmlschemas.google.com/" xmlns:r="http://schemas.openxmlformats.org/officeDocument/2006/relationships">
   <go:docsCustomData xmlns:go="http://customooxmlschemas.google.com/" roundtripDataSignature="AMtx7mgsblla5QjIazlbo+W5t2A8PpiNqg==">AMUW2mVDiDQI7CrcLFWoUgVMxcoqBgykbbs9JtjUhHcd0aORu6vnbqJ2HB4Ptxo+6hAIhEjgv6TjnE6yXEmUlFmOXJaMEDZWxd9Zh/8Ep1aOwRpk9iPfYPI5wybORph33xgrPJnlZDo5</go:docsCustomData>
 </go:gDocsCustomXmlDataStorage>
 </file>
 
-<file path=customXml/itemProps1.xml><?xml version="1.0" encoding="utf-8"?>
-<ds:datastoreItem xmlns:ds="http://schemas.openxmlformats.org/officeDocument/2006/customXml" ds:itemID="{26F5E3C9-C90C-4EFA-A655-974A79FADE37}">
-  <ds:schemaRefs>
-    <ds:schemaRef ds:uri="http://schemas.openxmlformats.org/officeDocument/2006/bibliography"/>
-  </ds:schemaRefs>
-</ds:datastoreItem>
+<file path=customXml/item2.xml><?xml version="1.0" encoding="utf-8"?>
+<b:Sources xmlns:b="http://schemas.openxmlformats.org/officeDocument/2006/bibliography" xmlns="http://schemas.openxmlformats.org/officeDocument/2006/bibliography" SelectedStyle="\APASixthEditionOfficeOnline.xsl" StyleName="APA" Version="6"/>
 </file>
 
-<file path=customXml/itemProps2.xml><?xml version="1.0" encoding="utf-8"?>
+<file path=customXml/itemProps1.xml><?xml version="1.0" encoding="utf-8"?>
 <ds:datastoreItem xmlns:ds="http://schemas.openxmlformats.org/officeDocument/2006/customXml" ds:itemID="{11111111-1234-1234-1234-123412341234}">
   <ds:schemaRefs>
     <ds:schemaRef ds:uri="http://customooxmlschemas.google.com/"/>
     <ds:schemaRef ds:uri="http://schemas.openxmlformats.org/officeDocument/2006/relationships"/>
   </ds:schemaRefs>
 </ds:datastoreItem>
+</file>
+
+<file path=customXml/itemProps2.xml><?xml version="1.0" encoding="utf-8"?>
+<ds:datastoreItem xmlns:ds="http://schemas.openxmlformats.org/officeDocument/2006/customXml" ds:itemID="{26F5E3C9-C90C-4EFA-A655-974A79FADE37}">
+  <ds:schemaRefs>
+    <ds:schemaRef ds:uri="http://schemas.openxmlformats.org/officeDocument/2006/bibliography"/>
+  </ds:schemaRefs>
+</ds:datastoreItem>
 </file>
</xml_diff>